<commit_message>
Insert Zenodo DOI 10.5281/zenodo.18766119 into manuscripts and docs
</commit_message>
<xml_diff>
--- a/SecPipeAI_Final_ClusterComputing.docx
+++ b/SecPipeAI_Final_ClusterComputing.docx
@@ -9336,7 +9336,7 @@
                 <w:rFonts w:ascii="Times New Roman" w:hAnsi="Times New Roman"/>
                 <w:sz w:val="18"/>
               </w:rPr>
-              <w:t>TBD</w:t>
+              <w:t>https://doi.org/10.5281/zenodo.18766119</w:t>
             </w:r>
           </w:p>
         </w:tc>
@@ -9351,7 +9351,7 @@
                 <w:rFonts w:ascii="Times New Roman" w:hAnsi="Times New Roman"/>
                 <w:sz w:val="18"/>
               </w:rPr>
-              <w:t>TBD</w:t>
+              <w:t>https://doi.org/10.5281/zenodo.18766119</w:t>
             </w:r>
           </w:p>
         </w:tc>
@@ -9366,7 +9366,7 @@
                 <w:rFonts w:ascii="Times New Roman" w:hAnsi="Times New Roman"/>
                 <w:sz w:val="18"/>
               </w:rPr>
-              <w:t>TBD</w:t>
+              <w:t>https://doi.org/10.5281/zenodo.18766119</w:t>
             </w:r>
           </w:p>
         </w:tc>
@@ -9398,7 +9398,7 @@
                 <w:rFonts w:ascii="Times New Roman" w:hAnsi="Times New Roman"/>
                 <w:sz w:val="18"/>
               </w:rPr>
-              <w:t>TBD</w:t>
+              <w:t>https://doi.org/10.5281/zenodo.18766119</w:t>
             </w:r>
           </w:p>
         </w:tc>
@@ -9413,7 +9413,7 @@
                 <w:rFonts w:ascii="Times New Roman" w:hAnsi="Times New Roman"/>
                 <w:sz w:val="18"/>
               </w:rPr>
-              <w:t>TBD</w:t>
+              <w:t>https://doi.org/10.5281/zenodo.18766119</w:t>
             </w:r>
           </w:p>
         </w:tc>
@@ -9428,7 +9428,7 @@
                 <w:rFonts w:ascii="Times New Roman" w:hAnsi="Times New Roman"/>
                 <w:sz w:val="18"/>
               </w:rPr>
-              <w:t>TBD</w:t>
+              <w:t>https://doi.org/10.5281/zenodo.18766119</w:t>
             </w:r>
           </w:p>
         </w:tc>
@@ -9460,7 +9460,7 @@
                 <w:rFonts w:ascii="Times New Roman" w:hAnsi="Times New Roman"/>
                 <w:sz w:val="18"/>
               </w:rPr>
-              <w:t>TBD</w:t>
+              <w:t>https://doi.org/10.5281/zenodo.18766119</w:t>
             </w:r>
           </w:p>
         </w:tc>
@@ -9475,7 +9475,7 @@
                 <w:rFonts w:ascii="Times New Roman" w:hAnsi="Times New Roman"/>
                 <w:sz w:val="18"/>
               </w:rPr>
-              <w:t>TBD</w:t>
+              <w:t>https://doi.org/10.5281/zenodo.18766119</w:t>
             </w:r>
           </w:p>
         </w:tc>
@@ -9490,7 +9490,7 @@
                 <w:rFonts w:ascii="Times New Roman" w:hAnsi="Times New Roman"/>
                 <w:sz w:val="18"/>
               </w:rPr>
-              <w:t>TBD</w:t>
+              <w:t>https://doi.org/10.5281/zenodo.18766119</w:t>
             </w:r>
           </w:p>
         </w:tc>
@@ -9522,7 +9522,7 @@
                 <w:rFonts w:ascii="Times New Roman" w:hAnsi="Times New Roman"/>
                 <w:sz w:val="18"/>
               </w:rPr>
-              <w:t>TBD</w:t>
+              <w:t>https://doi.org/10.5281/zenodo.18766119</w:t>
             </w:r>
           </w:p>
         </w:tc>
@@ -9537,7 +9537,7 @@
                 <w:rFonts w:ascii="Times New Roman" w:hAnsi="Times New Roman"/>
                 <w:sz w:val="18"/>
               </w:rPr>
-              <w:t>TBD</w:t>
+              <w:t>https://doi.org/10.5281/zenodo.18766119</w:t>
             </w:r>
           </w:p>
         </w:tc>
@@ -9552,7 +9552,7 @@
                 <w:rFonts w:ascii="Times New Roman" w:hAnsi="Times New Roman"/>
                 <w:sz w:val="18"/>
               </w:rPr>
-              <w:t>TBD</w:t>
+              <w:t>https://doi.org/10.5281/zenodo.18766119</w:t>
             </w:r>
           </w:p>
         </w:tc>
@@ -9584,7 +9584,7 @@
                 <w:rFonts w:ascii="Times New Roman" w:hAnsi="Times New Roman"/>
                 <w:sz w:val="18"/>
               </w:rPr>
-              <w:t>TBD</w:t>
+              <w:t>https://doi.org/10.5281/zenodo.18766119</w:t>
             </w:r>
           </w:p>
         </w:tc>
@@ -9599,7 +9599,7 @@
                 <w:rFonts w:ascii="Times New Roman" w:hAnsi="Times New Roman"/>
                 <w:sz w:val="18"/>
               </w:rPr>
-              <w:t>TBD</w:t>
+              <w:t>https://doi.org/10.5281/zenodo.18766119</w:t>
             </w:r>
           </w:p>
         </w:tc>
@@ -9614,7 +9614,7 @@
                 <w:rFonts w:ascii="Times New Roman" w:hAnsi="Times New Roman"/>
                 <w:sz w:val="18"/>
               </w:rPr>
-              <w:t>TBD</w:t>
+              <w:t>https://doi.org/10.5281/zenodo.18766119</w:t>
             </w:r>
           </w:p>
         </w:tc>
@@ -9790,7 +9790,7 @@
                 <w:rFonts w:ascii="Times New Roman" w:hAnsi="Times New Roman"/>
                 <w:sz w:val="18"/>
               </w:rPr>
-              <w:t>TBD</w:t>
+              <w:t>https://doi.org/10.5281/zenodo.18766119</w:t>
             </w:r>
           </w:p>
         </w:tc>
@@ -9805,7 +9805,7 @@
                 <w:rFonts w:ascii="Times New Roman" w:hAnsi="Times New Roman"/>
                 <w:sz w:val="18"/>
               </w:rPr>
-              <w:t>TBD</w:t>
+              <w:t>https://doi.org/10.5281/zenodo.18766119</w:t>
             </w:r>
           </w:p>
         </w:tc>
@@ -9820,7 +9820,7 @@
                 <w:rFonts w:ascii="Times New Roman" w:hAnsi="Times New Roman"/>
                 <w:sz w:val="18"/>
               </w:rPr>
-              <w:t>TBD</w:t>
+              <w:t>https://doi.org/10.5281/zenodo.18766119</w:t>
             </w:r>
           </w:p>
         </w:tc>
@@ -9835,7 +9835,7 @@
                 <w:rFonts w:ascii="Times New Roman" w:hAnsi="Times New Roman"/>
                 <w:sz w:val="18"/>
               </w:rPr>
-              <w:t>TBD</w:t>
+              <w:t>https://doi.org/10.5281/zenodo.18766119</w:t>
             </w:r>
           </w:p>
         </w:tc>
@@ -9867,7 +9867,7 @@
                 <w:rFonts w:ascii="Times New Roman" w:hAnsi="Times New Roman"/>
                 <w:sz w:val="18"/>
               </w:rPr>
-              <w:t>TBD</w:t>
+              <w:t>https://doi.org/10.5281/zenodo.18766119</w:t>
             </w:r>
           </w:p>
         </w:tc>
@@ -9882,7 +9882,7 @@
                 <w:rFonts w:ascii="Times New Roman" w:hAnsi="Times New Roman"/>
                 <w:sz w:val="18"/>
               </w:rPr>
-              <w:t>TBD</w:t>
+              <w:t>https://doi.org/10.5281/zenodo.18766119</w:t>
             </w:r>
           </w:p>
         </w:tc>
@@ -9897,7 +9897,7 @@
                 <w:rFonts w:ascii="Times New Roman" w:hAnsi="Times New Roman"/>
                 <w:sz w:val="18"/>
               </w:rPr>
-              <w:t>TBD</w:t>
+              <w:t>https://doi.org/10.5281/zenodo.18766119</w:t>
             </w:r>
           </w:p>
         </w:tc>
@@ -9912,7 +9912,7 @@
                 <w:rFonts w:ascii="Times New Roman" w:hAnsi="Times New Roman"/>
                 <w:sz w:val="18"/>
               </w:rPr>
-              <w:t>TBD</w:t>
+              <w:t>https://doi.org/10.5281/zenodo.18766119</w:t>
             </w:r>
           </w:p>
         </w:tc>
@@ -9944,7 +9944,7 @@
                 <w:rFonts w:ascii="Times New Roman" w:hAnsi="Times New Roman"/>
                 <w:sz w:val="18"/>
               </w:rPr>
-              <w:t>TBD</w:t>
+              <w:t>https://doi.org/10.5281/zenodo.18766119</w:t>
             </w:r>
           </w:p>
         </w:tc>
@@ -9959,7 +9959,7 @@
                 <w:rFonts w:ascii="Times New Roman" w:hAnsi="Times New Roman"/>
                 <w:sz w:val="18"/>
               </w:rPr>
-              <w:t>TBD</w:t>
+              <w:t>https://doi.org/10.5281/zenodo.18766119</w:t>
             </w:r>
           </w:p>
         </w:tc>
@@ -9974,7 +9974,7 @@
                 <w:rFonts w:ascii="Times New Roman" w:hAnsi="Times New Roman"/>
                 <w:sz w:val="18"/>
               </w:rPr>
-              <w:t>TBD</w:t>
+              <w:t>https://doi.org/10.5281/zenodo.18766119</w:t>
             </w:r>
           </w:p>
         </w:tc>
@@ -9989,7 +9989,7 @@
                 <w:rFonts w:ascii="Times New Roman" w:hAnsi="Times New Roman"/>
                 <w:sz w:val="18"/>
               </w:rPr>
-              <w:t>TBD</w:t>
+              <w:t>https://doi.org/10.5281/zenodo.18766119</w:t>
             </w:r>
           </w:p>
         </w:tc>
@@ -10021,7 +10021,7 @@
                 <w:rFonts w:ascii="Times New Roman" w:hAnsi="Times New Roman"/>
                 <w:sz w:val="18"/>
               </w:rPr>
-              <w:t>TBD</w:t>
+              <w:t>https://doi.org/10.5281/zenodo.18766119</w:t>
             </w:r>
           </w:p>
         </w:tc>
@@ -10036,7 +10036,7 @@
                 <w:rFonts w:ascii="Times New Roman" w:hAnsi="Times New Roman"/>
                 <w:sz w:val="18"/>
               </w:rPr>
-              <w:t>TBD</w:t>
+              <w:t>https://doi.org/10.5281/zenodo.18766119</w:t>
             </w:r>
           </w:p>
         </w:tc>
@@ -10051,7 +10051,7 @@
                 <w:rFonts w:ascii="Times New Roman" w:hAnsi="Times New Roman"/>
                 <w:sz w:val="18"/>
               </w:rPr>
-              <w:t>TBD</w:t>
+              <w:t>https://doi.org/10.5281/zenodo.18766119</w:t>
             </w:r>
           </w:p>
         </w:tc>
@@ -10066,7 +10066,7 @@
                 <w:rFonts w:ascii="Times New Roman" w:hAnsi="Times New Roman"/>
                 <w:sz w:val="18"/>
               </w:rPr>
-              <w:t>TBD</w:t>
+              <w:t>https://doi.org/10.5281/zenodo.18766119</w:t>
             </w:r>
           </w:p>
         </w:tc>
@@ -13284,7 +13284,7 @@
                 <w:rFonts w:ascii="Times New Roman" w:hAnsi="Times New Roman"/>
                 <w:sz w:val="18"/>
               </w:rPr>
-              <w:t>Section 7 header, all TBD tables</w:t>
+              <w:t>Section 7 header, all https://doi.org/10.5281/zenodo.18766119 tables</w:t>
             </w:r>
           </w:p>
         </w:tc>
@@ -15276,7 +15276,7 @@
                 <w:rFonts w:ascii="Times New Roman" w:hAnsi="Times New Roman"/>
                 <w:sz w:val="18"/>
               </w:rPr>
-              <w:t>8 baselines (inc. 3 floor), 10-fold CV, 10 seeds, ablation, scalability, SMOTE-within-fold. Protocol is 10/10; results are TBD.</w:t>
+              <w:t>8 baselines (inc. 3 floor), 10-fold CV, 10 seeds, ablation, scalability, SMOTE-within-fold. Protocol is 10/10; results are https://doi.org/10.5281/zenodo.18766119.</w:t>
             </w:r>
           </w:p>
         </w:tc>
@@ -15545,7 +15545,7 @@
         <w:t xml:space="preserve">Remaining gap analysis: </w:t>
       </w:r>
       <w:r>
-        <w:t>Experimental rigor: 9/10 (fully executed; multi-seed, statistical tests, leakage prevention; LSTM-AE evaluation deferred to future work). This is an honest constraint: no amount of protocol design substitutes for actual numbers. To reach 10/10, future work should: (1) execute the full experimental protocol, (2) populate all TBD tables with real data, (3) generate the Friedman-Nemenyi Critical Difference diagram, (4) run the Makefile end-to-end to verify reproducibility, and (5) archive the package on Zenodo with DOI. Estimated time: 4–6 weeks of compute + analysis.</w:t>
+        <w:t>Experimental rigor: 9/10 (fully executed; multi-seed, statistical tests, leakage prevention; LSTM-AE evaluation deferred to future work). This is an honest constraint: no amount of protocol design substitutes for actual numbers. To reach 10/10, future work should: (1) execute the full experimental protocol, (2) populate all https://doi.org/10.5281/zenodo.18766119 tables with real data, (3) generate the Friedman-Nemenyi Critical Difference diagram, (4) run the Makefile end-to-end to verify reproducibility, and (5) archive the package on Zenodo with DOI. Estimated time: 4–6 weeks of compute + analysis.</w:t>
       </w:r>
     </w:p>
     <w:p>
@@ -16122,7 +16122,7 @@
                 <w:rFonts w:ascii="Times New Roman" w:hAnsi="Times New Roman"/>
                 <w:sz w:val="18"/>
               </w:rPr>
-              <w:t>Manuscript population: fill TBD tables; write Discussion 8.1; finalize figures</w:t>
+              <w:t>Manuscript population: fill https://doi.org/10.5281/zenodo.18766119 tables; write Discussion 8.1; finalize figures</w:t>
             </w:r>
           </w:p>
         </w:tc>

</xml_diff>

<commit_message>
Fix reference errors found during DOI verification
[12] IRIS ICLR 2025: correct OpenReview ID → 9LdJDU7E91
[13] GenKubeSec: add arXiv:2405.19954
[21] Black Duck: replace dead URL with live blog post URL
[22] Sever & Dogan 2023: add DOI 10.52953/FPLR8631
[24] Romano et al. 2006: correct venue from Journal of Experimental
     Education (wrong) to FAIR 2006 conference paper (correct)
</commit_message>
<xml_diff>
--- a/SecPipeAI_Final_ClusterComputing.docx
+++ b/SecPipeAI_Final_ClusterComputing.docx
@@ -12112,7 +12112,7 @@
         <w:rPr>
           <w:sz w:val="20"/>
         </w:rPr>
-        <w:t>[13] Malul, R. et al. (2024). GenKubeSec: LLM-Based Kubernetes Misconfiguration Detection. Ben-Gurion University.</w:t>
+        <w:t>[13] Malul, R. et al. (2024). GenKubeSec: LLM-Based Kubernetes Misconfiguration Detection. Ben-Gurion University. arXiv:2405.19954.</w:t>
       </w:r>
     </w:p>
     <w:p>
@@ -12200,7 +12200,7 @@
         <w:rPr>
           <w:sz w:val="20"/>
         </w:rPr>
-        <w:t>[21] Black Duck Software (2024). Global State of DevSecOps. https://www.blackduck.com/devsecops</w:t>
+        <w:t>[21] Black Duck Software (2024). Global State of DevSecOps. https://www.blackduck.com/blog/black-duck-devsecops-report.html</w:t>
       </w:r>
     </w:p>
     <w:p>
@@ -12211,7 +12211,7 @@
         <w:rPr>
           <w:sz w:val="20"/>
         </w:rPr>
-        <w:t>[22] Sever, Y. &amp; Dogan, A.H. (2023). A Kubernetes Dataset for Misuse Detection. ITU Journal on Future and Evolving Technologies, 4(2).</w:t>
+        <w:t>[22] Sever, Y. &amp; Dogan, A.H. (2023). A Kubernetes Dataset for Misuse Detection. ITU Journal on Future and Evolving Technologies, 4(2). DOI: 10.52953/FPLR8631</w:t>
       </w:r>
     </w:p>
     <w:p>
@@ -12233,7 +12233,7 @@
         <w:rPr>
           <w:sz w:val="20"/>
         </w:rPr>
-        <w:t>[24] Romano, J. et al. (2006). Appropriate statistics for ordinal level data: Should we really be using t-test and Cohen’s d? Journal of Experimental Education, 74(4), 294–309.</w:t>
+        <w:t>[24] Romano, J., Kromrey, J. D., Coraggio, J., &amp; Skowronek, J. (2006). Appropriate statistics for ordinal level data: Should we really be using t-test and Cohen’s d for evaluating group differences on the NSSE and other surveys? Proc. Annual Meeting of the Florida Association of Institutional Research, Cocoa Beach, FL. https://www.researchgate.net/publication/237544991</w:t>
       </w:r>
     </w:p>
     <w:p>

</xml_diff>